<commit_message>
fix: made small corrections to comments
</commit_message>
<xml_diff>
--- a/public/reports/command_free.docx
+++ b/public/reports/command_free.docx
@@ -71,8 +71,6 @@
         </w:rPr>
         <w:t>ПРИКАЗ</w:t>
       </w:r>
-      <w:bookmarkStart w:id="0" w:name="_GoBack"/>
-      <w:bookmarkEnd w:id="0"/>
     </w:p>
     <w:tbl>
       <w:tblPr>
@@ -108,8 +106,17 @@
                 <w:rFonts w:ascii="Times New Roman" w:hAnsi="Times New Roman"/>
                 <w:sz w:val="28"/>
                 <w:szCs w:val="28"/>
+                <w:lang w:val="en-US"/>
               </w:rPr>
-              <w:t>${</w:t>
+              <w:t>01.09.202</w:t>
+            </w:r>
+            <w:r>
+              <w:rPr>
+                <w:rFonts w:ascii="Times New Roman" w:hAnsi="Times New Roman"/>
+                <w:sz w:val="28"/>
+                <w:szCs w:val="28"/>
+              </w:rPr>
+              <w:t>1</w:t>
             </w:r>
             <w:r>
               <w:rPr>
@@ -118,32 +125,7 @@
                 <w:szCs w:val="28"/>
                 <w:lang w:val="en-US"/>
               </w:rPr>
-              <w:t>date</w:t>
-            </w:r>
-            <w:r>
-              <w:rPr>
-                <w:rFonts w:ascii="Times New Roman" w:hAnsi="Times New Roman"/>
-                <w:sz w:val="28"/>
-                <w:szCs w:val="28"/>
-              </w:rPr>
-              <w:t>_</w:t>
-            </w:r>
-            <w:r>
-              <w:rPr>
-                <w:rFonts w:ascii="Times New Roman" w:hAnsi="Times New Roman"/>
-                <w:sz w:val="28"/>
-                <w:szCs w:val="28"/>
-                <w:lang w:val="en-US"/>
-              </w:rPr>
-              <w:t>command</w:t>
-            </w:r>
-            <w:r>
-              <w:rPr>
-                <w:rFonts w:ascii="Times New Roman" w:hAnsi="Times New Roman"/>
-                <w:sz w:val="28"/>
-                <w:szCs w:val="28"/>
-              </w:rPr>
-              <w:t>}</w:t>
+              <w:t xml:space="preserve"> г.</w:t>
             </w:r>
           </w:p>
         </w:tc>
@@ -356,41 +338,23 @@
           <w:sz w:val="28"/>
           <w:szCs w:val="28"/>
         </w:rPr>
-        <w:t>${</w:t>
-      </w:r>
-      <w:r>
-        <w:rPr>
-          <w:rFonts w:ascii="Times New Roman" w:hAnsi="Times New Roman"/>
-          <w:sz w:val="28"/>
-          <w:szCs w:val="28"/>
-          <w:lang w:val="en-US"/>
-        </w:rPr>
-        <w:t>date</w:t>
-      </w:r>
-      <w:r>
-        <w:rPr>
-          <w:rFonts w:ascii="Times New Roman" w:hAnsi="Times New Roman"/>
-          <w:sz w:val="28"/>
-          <w:szCs w:val="28"/>
-        </w:rPr>
-        <w:t>_</w:t>
-      </w:r>
-      <w:r>
-        <w:rPr>
-          <w:rFonts w:ascii="Times New Roman" w:hAnsi="Times New Roman"/>
-          <w:sz w:val="28"/>
-          <w:szCs w:val="28"/>
-          <w:lang w:val="en-US"/>
-        </w:rPr>
-        <w:t>command</w:t>
-      </w:r>
-      <w:r>
-        <w:rPr>
-          <w:rFonts w:ascii="Times New Roman" w:hAnsi="Times New Roman"/>
-          <w:sz w:val="28"/>
-          <w:szCs w:val="28"/>
-        </w:rPr>
-        <w:t>}</w:t>
+        <w:t>01.09.202</w:t>
+      </w:r>
+      <w:r>
+        <w:rPr>
+          <w:rFonts w:ascii="Times New Roman" w:hAnsi="Times New Roman"/>
+          <w:sz w:val="28"/>
+          <w:szCs w:val="28"/>
+        </w:rPr>
+        <w:t>1</w:t>
+      </w:r>
+      <w:r>
+        <w:rPr>
+          <w:rFonts w:ascii="Times New Roman" w:hAnsi="Times New Roman"/>
+          <w:sz w:val="28"/>
+          <w:szCs w:val="28"/>
+        </w:rPr>
+        <w:t>г.</w:t>
       </w:r>
       <w:r>
         <w:rPr>
@@ -585,25 +549,17 @@
           <w:sz w:val="28"/>
           <w:szCs w:val="28"/>
         </w:rPr>
-        <w:t>Директор ГБУ «</w:t>
-      </w:r>
-      <w:proofErr w:type="gramStart"/>
-      <w:r>
-        <w:rPr>
-          <w:rFonts w:ascii="Times New Roman" w:hAnsi="Times New Roman"/>
-          <w:sz w:val="28"/>
-          <w:szCs w:val="28"/>
-        </w:rPr>
-        <w:t xml:space="preserve">ГДК»   </w:t>
-      </w:r>
-      <w:proofErr w:type="gramEnd"/>
-      <w:r>
-        <w:rPr>
-          <w:rFonts w:ascii="Times New Roman" w:hAnsi="Times New Roman"/>
-          <w:sz w:val="28"/>
-          <w:szCs w:val="28"/>
-        </w:rPr>
-        <w:t xml:space="preserve">                                                     </w:t>
+        <w:t>Директор ГБУ «ГД</w:t>
+      </w:r>
+      <w:bookmarkStart w:id="0" w:name="_GoBack"/>
+      <w:bookmarkEnd w:id="0"/>
+      <w:r>
+        <w:rPr>
+          <w:rFonts w:ascii="Times New Roman" w:hAnsi="Times New Roman"/>
+          <w:sz w:val="28"/>
+          <w:szCs w:val="28"/>
+        </w:rPr>
+        <w:t xml:space="preserve">К»                                                        </w:t>
       </w:r>
       <w:r>
         <w:rPr>

</xml_diff>